<commit_message>
comparaison + vertex / scikit-learn
</commit_message>
<xml_diff>
--- a/ComparaisonOutils/comparaisonsOutils.docx
+++ b/ComparaisonOutils/comparaisonsOutils.docx
@@ -5,62 +5,54 @@
     <w:p>
       <w:pPr>
         <w:jc w:val="center"/>
-        <w:rPr>
-          <w:lang w:val="en-US"/>
-        </w:rPr>
+      </w:pPr>
+      <w:r>
+        <w:t>Comparaison</w:t>
+      </w:r>
+    </w:p>
+    <w:p>
+      <w:pPr>
+        <w:jc w:val="center"/>
       </w:pPr>
       <w:proofErr w:type="spellStart"/>
       <w:r>
-        <w:rPr>
-          <w:lang w:val="en-US"/>
-        </w:rPr>
-        <w:t>Comparaison</w:t>
-      </w:r>
-      <w:proofErr w:type="spellEnd"/>
-    </w:p>
-    <w:p>
-      <w:pPr>
-        <w:jc w:val="center"/>
-        <w:rPr>
-          <w:lang w:val="en-US"/>
-        </w:rPr>
-      </w:pPr>
-      <w:proofErr w:type="spellStart"/>
-      <w:r>
-        <w:rPr>
-          <w:lang w:val="en-US"/>
-        </w:rPr>
         <w:t>PyTorch</w:t>
       </w:r>
       <w:proofErr w:type="spellEnd"/>
       <w:r>
-        <w:rPr>
-          <w:lang w:val="en-US"/>
-        </w:rPr>
-        <w:t xml:space="preserve"> – TensorFlow – </w:t>
+        <w:t xml:space="preserve"> – </w:t>
       </w:r>
       <w:proofErr w:type="spellStart"/>
       <w:r>
-        <w:rPr>
-          <w:lang w:val="en-US"/>
-        </w:rPr>
+        <w:t>TensorFlow</w:t>
+      </w:r>
+      <w:proofErr w:type="spellEnd"/>
+      <w:r>
+        <w:t xml:space="preserve"> – </w:t>
+      </w:r>
+      <w:proofErr w:type="spellStart"/>
+      <w:r>
         <w:t>Keras</w:t>
       </w:r>
       <w:proofErr w:type="spellEnd"/>
       <w:r>
-        <w:rPr>
-          <w:lang w:val="en-US"/>
-        </w:rPr>
-        <w:t xml:space="preserve"> – Vertex AI – Scikit Learn</w:t>
+        <w:t xml:space="preserve"> – Vertex AI – </w:t>
       </w:r>
+      <w:proofErr w:type="spellStart"/>
+      <w:r>
+        <w:t>Scikit</w:t>
+      </w:r>
+      <w:proofErr w:type="spellEnd"/>
+      <w:r>
+        <w:t xml:space="preserve"> </w:t>
+      </w:r>
+      <w:proofErr w:type="spellStart"/>
+      <w:r>
+        <w:t>Learn</w:t>
+      </w:r>
+      <w:proofErr w:type="spellEnd"/>
     </w:p>
-    <w:p>
-      <w:pPr>
-        <w:rPr>
-          <w:lang w:val="en-US"/>
-        </w:rPr>
-      </w:pPr>
-    </w:p>
+    <w:p/>
     <w:tbl>
       <w:tblPr>
         <w:tblStyle w:val="Grilledutableau"/>
@@ -81,13 +73,7 @@
               <w:left w:val="nil"/>
             </w:tcBorders>
           </w:tcPr>
-          <w:p>
-            <w:pPr>
-              <w:rPr>
-                <w:lang w:val="en-US"/>
-              </w:rPr>
-            </w:pPr>
-          </w:p>
+          <w:p/>
         </w:tc>
         <w:tc>
           <w:tcPr>
@@ -96,18 +82,10 @@
           <w:p>
             <w:pPr>
               <w:jc w:val="center"/>
-              <w:rPr>
-                <w:lang w:val="en-US"/>
-              </w:rPr>
-            </w:pPr>
-            <w:proofErr w:type="spellStart"/>
-            <w:r>
-              <w:rPr>
-                <w:lang w:val="en-US"/>
-              </w:rPr>
+            </w:pPr>
+            <w:r>
               <w:t>Avantages</w:t>
             </w:r>
-            <w:proofErr w:type="spellEnd"/>
           </w:p>
         </w:tc>
         <w:tc>
@@ -117,18 +95,10 @@
           <w:p>
             <w:pPr>
               <w:jc w:val="center"/>
-              <w:rPr>
-                <w:lang w:val="en-US"/>
-              </w:rPr>
-            </w:pPr>
-            <w:proofErr w:type="spellStart"/>
-            <w:r>
-              <w:rPr>
-                <w:lang w:val="en-US"/>
-              </w:rPr>
+            </w:pPr>
+            <w:r>
               <w:t>Inconvénients</w:t>
             </w:r>
-            <w:proofErr w:type="spellEnd"/>
           </w:p>
         </w:tc>
       </w:tr>
@@ -140,15 +110,9 @@
           <w:p>
             <w:pPr>
               <w:jc w:val="center"/>
-              <w:rPr>
-                <w:lang w:val="en-US"/>
-              </w:rPr>
             </w:pPr>
             <w:proofErr w:type="spellStart"/>
             <w:r>
-              <w:rPr>
-                <w:lang w:val="en-US"/>
-              </w:rPr>
               <w:t>PyTorch</w:t>
             </w:r>
             <w:proofErr w:type="spellEnd"/>
@@ -165,133 +129,69 @@
                 <w:ilvl w:val="0"/>
                 <w:numId w:val="2"/>
               </w:numPr>
-              <w:rPr>
-                <w:lang w:val="en-US"/>
-              </w:rPr>
-            </w:pPr>
-            <w:r>
-              <w:rPr>
-                <w:lang w:val="en-US"/>
-              </w:rPr>
+            </w:pPr>
+            <w:r>
               <w:t>Simple</w:t>
             </w:r>
             <w:r>
-              <w:rPr>
-                <w:lang w:val="en-US"/>
-              </w:rPr>
-              <w:t xml:space="preserve"> (plus </w:t>
+              <w:t xml:space="preserve"> (plus académique)</w:t>
+            </w:r>
+          </w:p>
+          <w:p>
+            <w:pPr>
+              <w:pStyle w:val="Paragraphedeliste"/>
+              <w:numPr>
+                <w:ilvl w:val="0"/>
+                <w:numId w:val="2"/>
+              </w:numPr>
+            </w:pPr>
+            <w:r>
+              <w:t>Rapide</w:t>
+            </w:r>
+          </w:p>
+          <w:p>
+            <w:pPr>
+              <w:pStyle w:val="Paragraphedeliste"/>
+              <w:numPr>
+                <w:ilvl w:val="0"/>
+                <w:numId w:val="2"/>
+              </w:numPr>
+            </w:pPr>
+            <w:r>
+              <w:t>Efficace</w:t>
+            </w:r>
+          </w:p>
+        </w:tc>
+        <w:tc>
+          <w:tcPr>
+            <w:tcW w:w="3486" w:type="dxa"/>
+          </w:tcPr>
+          <w:p>
+            <w:pPr>
+              <w:pStyle w:val="Paragraphedeliste"/>
+              <w:numPr>
+                <w:ilvl w:val="0"/>
+                <w:numId w:val="2"/>
+              </w:numPr>
+            </w:pPr>
+            <w:r>
+              <w:t>Moins stable cependant</w:t>
+            </w:r>
+          </w:p>
+          <w:p>
+            <w:pPr>
+              <w:pStyle w:val="Paragraphedeliste"/>
+              <w:numPr>
+                <w:ilvl w:val="0"/>
+                <w:numId w:val="2"/>
+              </w:numPr>
+            </w:pPr>
+            <w:r>
+              <w:t xml:space="preserve">Plus petite communauté que </w:t>
             </w:r>
             <w:proofErr w:type="spellStart"/>
             <w:r>
-              <w:rPr>
-                <w:lang w:val="en-US"/>
-              </w:rPr>
-              <w:t>académique</w:t>
-            </w:r>
-            <w:proofErr w:type="spellEnd"/>
-            <w:r>
-              <w:rPr>
-                <w:lang w:val="en-US"/>
-              </w:rPr>
-              <w:t>)</w:t>
-            </w:r>
-          </w:p>
-          <w:p>
-            <w:pPr>
-              <w:pStyle w:val="Paragraphedeliste"/>
-              <w:numPr>
-                <w:ilvl w:val="0"/>
-                <w:numId w:val="2"/>
-              </w:numPr>
-              <w:rPr>
-                <w:lang w:val="en-US"/>
-              </w:rPr>
-            </w:pPr>
-            <w:proofErr w:type="spellStart"/>
-            <w:r>
-              <w:rPr>
-                <w:lang w:val="en-US"/>
-              </w:rPr>
-              <w:t>Rapide</w:t>
-            </w:r>
-            <w:proofErr w:type="spellEnd"/>
-          </w:p>
-          <w:p>
-            <w:pPr>
-              <w:pStyle w:val="Paragraphedeliste"/>
-              <w:numPr>
-                <w:ilvl w:val="0"/>
-                <w:numId w:val="2"/>
-              </w:numPr>
-              <w:rPr>
-                <w:lang w:val="en-US"/>
-              </w:rPr>
-            </w:pPr>
-            <w:proofErr w:type="spellStart"/>
-            <w:r>
-              <w:rPr>
-                <w:lang w:val="en-US"/>
-              </w:rPr>
-              <w:t>Efficace</w:t>
-            </w:r>
-            <w:proofErr w:type="spellEnd"/>
-          </w:p>
-        </w:tc>
-        <w:tc>
-          <w:tcPr>
-            <w:tcW w:w="3486" w:type="dxa"/>
-          </w:tcPr>
-          <w:p>
-            <w:pPr>
-              <w:pStyle w:val="Paragraphedeliste"/>
-              <w:numPr>
-                <w:ilvl w:val="0"/>
-                <w:numId w:val="2"/>
-              </w:numPr>
-              <w:rPr>
-                <w:lang w:val="en-US"/>
-              </w:rPr>
-            </w:pPr>
-            <w:proofErr w:type="spellStart"/>
-            <w:r>
-              <w:rPr>
-                <w:lang w:val="en-US"/>
-              </w:rPr>
-              <w:t>Moins</w:t>
-            </w:r>
-            <w:proofErr w:type="spellEnd"/>
-            <w:r>
-              <w:rPr>
-                <w:lang w:val="en-US"/>
-              </w:rPr>
-              <w:t xml:space="preserve"> stable </w:t>
-            </w:r>
-            <w:proofErr w:type="spellStart"/>
-            <w:r>
-              <w:rPr>
-                <w:lang w:val="en-US"/>
-              </w:rPr>
-              <w:t>cependant</w:t>
-            </w:r>
-            <w:proofErr w:type="spellEnd"/>
-          </w:p>
-          <w:p>
-            <w:pPr>
-              <w:pStyle w:val="Paragraphedeliste"/>
-              <w:numPr>
-                <w:ilvl w:val="0"/>
-                <w:numId w:val="2"/>
-              </w:numPr>
-            </w:pPr>
-            <w:r>
-              <w:t xml:space="preserve">Plus petite communauté que </w:t>
-            </w:r>
-            <w:proofErr w:type="spellStart"/>
-            <w:r>
-              <w:t>T</w:t>
-            </w:r>
-            <w:r>
-              <w:t>ensorFlow</w:t>
+              <w:t>TensorFlow</w:t>
             </w:r>
             <w:proofErr w:type="spellEnd"/>
           </w:p>
@@ -305,16 +205,12 @@
           <w:p>
             <w:pPr>
               <w:jc w:val="center"/>
-              <w:rPr>
-                <w:lang w:val="en-US"/>
-              </w:rPr>
-            </w:pPr>
-            <w:r>
-              <w:rPr>
-                <w:lang w:val="en-US"/>
-              </w:rPr>
+            </w:pPr>
+            <w:proofErr w:type="spellStart"/>
+            <w:r>
               <w:t>TensorFlow</w:t>
             </w:r>
+            <w:proofErr w:type="spellEnd"/>
           </w:p>
         </w:tc>
         <w:tc>
@@ -328,40 +224,20 @@
                 <w:ilvl w:val="0"/>
                 <w:numId w:val="1"/>
               </w:numPr>
-              <w:rPr>
-                <w:lang w:val="en-US"/>
-              </w:rPr>
-            </w:pPr>
-            <w:r>
-              <w:rPr>
-                <w:lang w:val="en-US"/>
-              </w:rPr>
-              <w:t xml:space="preserve">Beaucoup </w:t>
-            </w:r>
-            <w:proofErr w:type="spellStart"/>
-            <w:r>
-              <w:rPr>
-                <w:lang w:val="en-US"/>
-              </w:rPr>
-              <w:t>d’outils</w:t>
-            </w:r>
-            <w:proofErr w:type="spellEnd"/>
-          </w:p>
-          <w:p>
-            <w:pPr>
-              <w:pStyle w:val="Paragraphedeliste"/>
-              <w:numPr>
-                <w:ilvl w:val="0"/>
-                <w:numId w:val="1"/>
-              </w:numPr>
-              <w:rPr>
-                <w:lang w:val="en-US"/>
-              </w:rPr>
-            </w:pPr>
-            <w:r>
-              <w:rPr>
-                <w:lang w:val="en-US"/>
-              </w:rPr>
+            </w:pPr>
+            <w:r>
+              <w:t>Beaucoup d’outils</w:t>
+            </w:r>
+          </w:p>
+          <w:p>
+            <w:pPr>
+              <w:pStyle w:val="Paragraphedeliste"/>
+              <w:numPr>
+                <w:ilvl w:val="0"/>
+                <w:numId w:val="1"/>
+              </w:numPr>
+            </w:pPr>
+            <w:r>
               <w:t>Flexible</w:t>
             </w:r>
           </w:p>
@@ -372,29 +248,21 @@
                 <w:ilvl w:val="0"/>
                 <w:numId w:val="1"/>
               </w:numPr>
-              <w:rPr>
-                <w:lang w:val="en-US"/>
-              </w:rPr>
-            </w:pPr>
-            <w:r>
-              <w:rPr>
-                <w:lang w:val="en-US"/>
-              </w:rPr>
-              <w:t xml:space="preserve">Grosse </w:t>
-            </w:r>
-            <w:proofErr w:type="spellStart"/>
-            <w:r>
-              <w:rPr>
-                <w:lang w:val="en-US"/>
-              </w:rPr>
-              <w:t>communauté</w:t>
-            </w:r>
-            <w:proofErr w:type="spellEnd"/>
-            <w:r>
-              <w:rPr>
-                <w:lang w:val="en-US"/>
-              </w:rPr>
-              <w:t>, aide</w:t>
+            </w:pPr>
+            <w:r>
+              <w:t>Grosse communauté, aide</w:t>
+            </w:r>
+          </w:p>
+          <w:p>
+            <w:pPr>
+              <w:pStyle w:val="Paragraphedeliste"/>
+              <w:numPr>
+                <w:ilvl w:val="0"/>
+                <w:numId w:val="1"/>
+              </w:numPr>
+            </w:pPr>
+            <w:r>
+              <w:t>Compatible avec différents langages</w:t>
             </w:r>
           </w:p>
         </w:tc>
@@ -411,10 +279,22 @@
               </w:numPr>
             </w:pPr>
             <w:r>
-              <w:t>Difficile à prendre en m</w:t>
-            </w:r>
-            <w:r>
-              <w:t>ain pour des débutants</w:t>
+              <w:t>Difficile à prendre en main pour des débutants</w:t>
+            </w:r>
+          </w:p>
+          <w:p>
+            <w:pPr>
+              <w:pStyle w:val="Paragraphedeliste"/>
+              <w:numPr>
+                <w:ilvl w:val="0"/>
+                <w:numId w:val="1"/>
+              </w:numPr>
+            </w:pPr>
+            <w:r>
+              <w:t>L</w:t>
+            </w:r>
+            <w:r>
+              <w:t>ent</w:t>
             </w:r>
           </w:p>
         </w:tc>
@@ -427,15 +307,9 @@
           <w:p>
             <w:pPr>
               <w:jc w:val="center"/>
-              <w:rPr>
-                <w:lang w:val="en-US"/>
-              </w:rPr>
             </w:pPr>
             <w:proofErr w:type="spellStart"/>
             <w:r>
-              <w:rPr>
-                <w:lang w:val="en-US"/>
-              </w:rPr>
               <w:t>Keras</w:t>
             </w:r>
             <w:proofErr w:type="spellEnd"/>
@@ -452,135 +326,75 @@
                 <w:ilvl w:val="0"/>
                 <w:numId w:val="1"/>
               </w:numPr>
-              <w:rPr>
-                <w:lang w:val="en-US"/>
-              </w:rPr>
-            </w:pPr>
-            <w:r>
-              <w:rPr>
-                <w:lang w:val="en-US"/>
-              </w:rPr>
-              <w:t>Se base sur TensorFlow</w:t>
-            </w:r>
-          </w:p>
-          <w:p>
-            <w:pPr>
-              <w:pStyle w:val="Paragraphedeliste"/>
-              <w:numPr>
-                <w:ilvl w:val="0"/>
-                <w:numId w:val="1"/>
-              </w:numPr>
-              <w:rPr>
-                <w:lang w:val="en-US"/>
-              </w:rPr>
-            </w:pPr>
-            <w:r>
-              <w:rPr>
-                <w:lang w:val="en-US"/>
-              </w:rPr>
-              <w:t xml:space="preserve">Prototypes </w:t>
+            </w:pPr>
+            <w:r>
+              <w:t xml:space="preserve">Se base sur </w:t>
             </w:r>
             <w:proofErr w:type="spellStart"/>
             <w:r>
-              <w:rPr>
-                <w:lang w:val="en-US"/>
-              </w:rPr>
-              <w:t>rapides</w:t>
+              <w:t>TensorFlow</w:t>
             </w:r>
             <w:proofErr w:type="spellEnd"/>
-            <w:r>
-              <w:rPr>
-                <w:lang w:val="en-US"/>
-              </w:rPr>
-              <w:t xml:space="preserve"> et </w:t>
+          </w:p>
+          <w:p>
+            <w:pPr>
+              <w:pStyle w:val="Paragraphedeliste"/>
+              <w:numPr>
+                <w:ilvl w:val="0"/>
+                <w:numId w:val="1"/>
+              </w:numPr>
+            </w:pPr>
+            <w:r>
+              <w:t>Prototypes rapides et faciles</w:t>
+            </w:r>
+          </w:p>
+          <w:p/>
+        </w:tc>
+        <w:tc>
+          <w:tcPr>
+            <w:tcW w:w="3486" w:type="dxa"/>
+          </w:tcPr>
+          <w:p>
+            <w:pPr>
+              <w:pStyle w:val="Paragraphedeliste"/>
+              <w:numPr>
+                <w:ilvl w:val="0"/>
+                <w:numId w:val="1"/>
+              </w:numPr>
+            </w:pPr>
+            <w:r>
+              <w:t>Pour des impl</w:t>
+            </w:r>
+            <w:r>
+              <w:t>é</w:t>
+            </w:r>
+            <w:r>
+              <w:t xml:space="preserve">mentations rapides </w:t>
+            </w:r>
+          </w:p>
+          <w:p>
+            <w:pPr>
+              <w:pStyle w:val="Paragraphedeliste"/>
+            </w:pPr>
+          </w:p>
+          <w:p>
+            <w:pPr>
+              <w:pStyle w:val="Paragraphedeliste"/>
+              <w:numPr>
+                <w:ilvl w:val="0"/>
+                <w:numId w:val="1"/>
+              </w:numPr>
+            </w:pPr>
+            <w:r>
+              <w:t xml:space="preserve">Pour des petits </w:t>
             </w:r>
             <w:proofErr w:type="spellStart"/>
             <w:r>
-              <w:rPr>
-                <w:lang w:val="en-US"/>
-              </w:rPr>
-              <w:t>faciles</w:t>
+              <w:t>datasets</w:t>
             </w:r>
             <w:proofErr w:type="spellEnd"/>
-          </w:p>
-          <w:p>
-            <w:pPr>
-              <w:pStyle w:val="Paragraphedeliste"/>
-              <w:numPr>
-                <w:ilvl w:val="0"/>
-                <w:numId w:val="1"/>
-              </w:numPr>
-              <w:rPr>
-                <w:lang w:val="en-US"/>
-              </w:rPr>
-            </w:pPr>
-          </w:p>
-        </w:tc>
-        <w:tc>
-          <w:tcPr>
-            <w:tcW w:w="3486" w:type="dxa"/>
-          </w:tcPr>
-          <w:p>
-            <w:pPr>
-              <w:pStyle w:val="Paragraphedeliste"/>
-              <w:numPr>
-                <w:ilvl w:val="0"/>
-                <w:numId w:val="1"/>
-              </w:numPr>
-              <w:rPr>
-                <w:lang w:val="en-US"/>
-              </w:rPr>
-            </w:pPr>
-            <w:r>
-              <w:rPr>
-                <w:lang w:val="en-US"/>
-              </w:rPr>
-              <w:t xml:space="preserve">Pour des implementations </w:t>
-            </w:r>
-            <w:proofErr w:type="spellStart"/>
-            <w:r>
-              <w:rPr>
-                <w:lang w:val="en-US"/>
-              </w:rPr>
-              <w:t>rapides</w:t>
-            </w:r>
-            <w:proofErr w:type="spellEnd"/>
-            <w:r>
-              <w:rPr>
-                <w:lang w:val="en-US"/>
-              </w:rPr>
-              <w:t xml:space="preserve"> </w:t>
-            </w:r>
-          </w:p>
-          <w:p>
-            <w:pPr>
-              <w:pStyle w:val="Paragraphedeliste"/>
-              <w:rPr>
-                <w:lang w:val="en-US"/>
-              </w:rPr>
-            </w:pPr>
-          </w:p>
-          <w:p>
-            <w:pPr>
-              <w:pStyle w:val="Paragraphedeliste"/>
-              <w:numPr>
-                <w:ilvl w:val="0"/>
-                <w:numId w:val="1"/>
-              </w:numPr>
-            </w:pPr>
-            <w:r>
-              <w:t xml:space="preserve">Pour des petits </w:t>
-            </w:r>
-            <w:proofErr w:type="spellStart"/>
-            <w:r>
-              <w:t>datasets</w:t>
-            </w:r>
-            <w:proofErr w:type="spellEnd"/>
-            <w:r>
-              <w:t xml:space="preserve"> (p</w:t>
-            </w:r>
-            <w:r>
-              <w:t xml:space="preserve">lus gros </w:t>
+            <w:r>
+              <w:t xml:space="preserve"> (plus gros </w:t>
             </w:r>
             <w:proofErr w:type="spellStart"/>
             <w:r>
@@ -626,14 +440,8 @@
           <w:p>
             <w:pPr>
               <w:jc w:val="center"/>
-              <w:rPr>
-                <w:lang w:val="en-US"/>
-              </w:rPr>
-            </w:pPr>
-            <w:r>
-              <w:rPr>
-                <w:lang w:val="en-US"/>
-              </w:rPr>
+            </w:pPr>
+            <w:r>
               <w:t>Vertex Ai</w:t>
             </w:r>
           </w:p>
@@ -644,10 +452,49 @@
           </w:tcPr>
           <w:p>
             <w:pPr>
-              <w:rPr>
-                <w:lang w:val="en-US"/>
-              </w:rPr>
-            </w:pPr>
+              <w:pStyle w:val="Paragraphedeliste"/>
+              <w:numPr>
+                <w:ilvl w:val="0"/>
+                <w:numId w:val="1"/>
+              </w:numPr>
+            </w:pPr>
+            <w:r>
+              <w:t>Bien pour les nouveaux dans l’IA</w:t>
+            </w:r>
+          </w:p>
+          <w:p>
+            <w:pPr>
+              <w:pStyle w:val="Paragraphedeliste"/>
+            </w:pPr>
+          </w:p>
+          <w:p>
+            <w:pPr>
+              <w:pStyle w:val="Paragraphedeliste"/>
+              <w:numPr>
+                <w:ilvl w:val="0"/>
+                <w:numId w:val="1"/>
+              </w:numPr>
+            </w:pPr>
+            <w:r>
+              <w:t>« Conventions » sur l’utilisation de Vertex AI (deux codes différents auront des similitudes, adaptabilité entre différentes personnes)</w:t>
+            </w:r>
+          </w:p>
+          <w:p>
+            <w:pPr>
+              <w:pStyle w:val="Paragraphedeliste"/>
+            </w:pPr>
+          </w:p>
+          <w:p>
+            <w:pPr>
+              <w:pStyle w:val="Paragraphedeliste"/>
+              <w:numPr>
+                <w:ilvl w:val="0"/>
+                <w:numId w:val="1"/>
+              </w:numPr>
+            </w:pPr>
+            <w:r>
+              <w:t>Beaucoup d’outils déjà présents</w:t>
+            </w:r>
           </w:p>
         </w:tc>
         <w:tc>
@@ -656,11 +503,35 @@
           </w:tcPr>
           <w:p>
             <w:pPr>
-              <w:rPr>
-                <w:lang w:val="en-US"/>
-              </w:rPr>
-            </w:pPr>
-          </w:p>
+              <w:pStyle w:val="Paragraphedeliste"/>
+              <w:numPr>
+                <w:ilvl w:val="0"/>
+                <w:numId w:val="1"/>
+              </w:numPr>
+            </w:pPr>
+            <w:r>
+              <w:t>Changer la manière donc Vertex calcule peut-être un désavantage</w:t>
+            </w:r>
+          </w:p>
+          <w:p/>
+          <w:p>
+            <w:pPr>
+              <w:pStyle w:val="Paragraphedeliste"/>
+              <w:numPr>
+                <w:ilvl w:val="0"/>
+                <w:numId w:val="1"/>
+              </w:numPr>
+            </w:pPr>
+            <w:r>
+              <w:t>Ancien code souvent incompatible avec Vertex</w:t>
+            </w:r>
+          </w:p>
+          <w:p>
+            <w:pPr>
+              <w:pStyle w:val="Paragraphedeliste"/>
+            </w:pPr>
+          </w:p>
+          <w:p/>
         </w:tc>
       </w:tr>
       <w:tr>
@@ -671,16 +542,12 @@
           <w:p>
             <w:pPr>
               <w:jc w:val="center"/>
-              <w:rPr>
-                <w:lang w:val="en-US"/>
-              </w:rPr>
-            </w:pPr>
-            <w:r>
-              <w:rPr>
-                <w:lang w:val="en-US"/>
-              </w:rPr>
+            </w:pPr>
+            <w:proofErr w:type="spellStart"/>
+            <w:r>
               <w:t>Scikit-Learn</w:t>
             </w:r>
+            <w:proofErr w:type="spellEnd"/>
           </w:p>
         </w:tc>
         <w:tc>
@@ -689,9 +556,52 @@
           </w:tcPr>
           <w:p>
             <w:pPr>
-              <w:rPr>
-                <w:lang w:val="en-US"/>
-              </w:rPr>
+              <w:pStyle w:val="Paragraphedeliste"/>
+              <w:numPr>
+                <w:ilvl w:val="0"/>
+                <w:numId w:val="1"/>
+              </w:numPr>
+            </w:pPr>
+            <w:r>
+              <w:t>Facile à utili</w:t>
+            </w:r>
+            <w:r>
+              <w:t>s</w:t>
+            </w:r>
+            <w:r>
+              <w:t>er</w:t>
+            </w:r>
+          </w:p>
+          <w:p>
+            <w:pPr>
+              <w:pStyle w:val="Paragraphedeliste"/>
+              <w:numPr>
+                <w:ilvl w:val="0"/>
+                <w:numId w:val="1"/>
+              </w:numPr>
+            </w:pPr>
+            <w:r>
+              <w:t>Accessible pour les débutants</w:t>
+            </w:r>
+          </w:p>
+          <w:p>
+            <w:pPr>
+              <w:pStyle w:val="Paragraphedeliste"/>
+              <w:numPr>
+                <w:ilvl w:val="0"/>
+                <w:numId w:val="1"/>
+              </w:numPr>
+            </w:pPr>
+            <w:r>
+              <w:t>Grosse communauté international</w:t>
+            </w:r>
+            <w:r>
+              <w:t>e</w:t>
+            </w:r>
+          </w:p>
+          <w:p>
+            <w:pPr>
+              <w:pStyle w:val="Paragraphedeliste"/>
             </w:pPr>
           </w:p>
         </w:tc>
@@ -701,21 +611,42 @@
           </w:tcPr>
           <w:p>
             <w:pPr>
-              <w:rPr>
-                <w:lang w:val="en-US"/>
-              </w:rPr>
+              <w:pStyle w:val="Paragraphedeliste"/>
+              <w:numPr>
+                <w:ilvl w:val="0"/>
+                <w:numId w:val="1"/>
+              </w:numPr>
+            </w:pPr>
+            <w:r>
+              <w:t>Pas fait pour l’apprentissage profond</w:t>
+            </w:r>
+          </w:p>
+          <w:p>
+            <w:pPr>
+              <w:pStyle w:val="Paragraphedeliste"/>
+              <w:numPr>
+                <w:ilvl w:val="0"/>
+                <w:numId w:val="1"/>
+              </w:numPr>
+            </w:pPr>
+            <w:r>
+              <w:t xml:space="preserve">Moins efficace que </w:t>
+            </w:r>
+            <w:proofErr w:type="spellStart"/>
+            <w:r>
+              <w:t>TensorFlow</w:t>
+            </w:r>
+            <w:proofErr w:type="spellEnd"/>
+          </w:p>
+          <w:p>
+            <w:pPr>
+              <w:pStyle w:val="Paragraphedeliste"/>
             </w:pPr>
           </w:p>
         </w:tc>
       </w:tr>
     </w:tbl>
-    <w:p>
-      <w:pPr>
-        <w:rPr>
-          <w:lang w:val="en-US"/>
-        </w:rPr>
-      </w:pPr>
-    </w:p>
+    <w:p/>
     <w:sectPr>
       <w:pgSz w:w="11906" w:h="16838"/>
       <w:pgMar w:top="720" w:right="720" w:bottom="720" w:left="720" w:header="708" w:footer="708" w:gutter="0"/>

</xml_diff>